<commit_message>
Some improvements and error elimination.
</commit_message>
<xml_diff>
--- a/docs/assignment_of_test_tasks.docx
+++ b/docs/assignment_of_test_tasks.docx
@@ -127,14 +127,9 @@
           <w:p>
             <w:proofErr w:type="spellStart"/>
             <w:r>
-              <w:t>get_</w:t>
-            </w:r>
-            <w:proofErr w:type="gramStart"/>
-            <w:r>
-              <w:t>info.R</w:t>
-            </w:r>
-            <w:proofErr w:type="spellEnd"/>
-            <w:proofErr w:type="gramEnd"/>
+              <w:t>get_info.R</w:t>
+            </w:r>
+            <w:proofErr w:type="spellEnd"/>
           </w:p>
         </w:tc>
       </w:tr>
@@ -184,14 +179,9 @@
           <w:p>
             <w:proofErr w:type="spellStart"/>
             <w:r>
-              <w:t>get_</w:t>
-            </w:r>
-            <w:proofErr w:type="gramStart"/>
-            <w:r>
-              <w:t>info.R</w:t>
-            </w:r>
-            <w:proofErr w:type="spellEnd"/>
-            <w:proofErr w:type="gramEnd"/>
+              <w:t>get_info.R</w:t>
+            </w:r>
+            <w:proofErr w:type="spellEnd"/>
           </w:p>
         </w:tc>
       </w:tr>
@@ -238,17 +228,12 @@
           <w:p>
             <w:proofErr w:type="spellStart"/>
             <w:r>
-              <w:t>get_</w:t>
-            </w:r>
-            <w:proofErr w:type="gramStart"/>
-            <w:r>
-              <w:t>localities</w:t>
+              <w:t>get_localities</w:t>
             </w:r>
             <w:r>
               <w:t>.R</w:t>
             </w:r>
             <w:proofErr w:type="spellEnd"/>
-            <w:proofErr w:type="gramEnd"/>
           </w:p>
         </w:tc>
       </w:tr>
@@ -289,17 +274,12 @@
           <w:p>
             <w:proofErr w:type="spellStart"/>
             <w:r>
-              <w:t>get_</w:t>
-            </w:r>
-            <w:proofErr w:type="gramStart"/>
-            <w:r>
-              <w:t>assemblages</w:t>
+              <w:t>get_assemblages</w:t>
             </w:r>
             <w:r>
               <w:t>.R</w:t>
             </w:r>
             <w:proofErr w:type="spellEnd"/>
-            <w:proofErr w:type="gramEnd"/>
           </w:p>
         </w:tc>
       </w:tr>
@@ -337,17 +317,12 @@
           <w:p>
             <w:proofErr w:type="spellStart"/>
             <w:r>
-              <w:t>get_</w:t>
-            </w:r>
-            <w:proofErr w:type="gramStart"/>
-            <w:r>
-              <w:t>dates</w:t>
+              <w:t>get_dates</w:t>
             </w:r>
             <w:r>
               <w:t>.R</w:t>
             </w:r>
             <w:proofErr w:type="spellEnd"/>
-            <w:proofErr w:type="gramEnd"/>
           </w:p>
         </w:tc>
       </w:tr>
@@ -388,14 +363,9 @@
           <w:p>
             <w:proofErr w:type="spellStart"/>
             <w:r>
-              <w:t>get_</w:t>
-            </w:r>
-            <w:proofErr w:type="gramStart"/>
-            <w:r>
-              <w:t>archaeology.R</w:t>
-            </w:r>
-            <w:proofErr w:type="spellEnd"/>
-            <w:proofErr w:type="gramEnd"/>
+              <w:t>get_archaeology.R</w:t>
+            </w:r>
+            <w:proofErr w:type="spellEnd"/>
           </w:p>
         </w:tc>
       </w:tr>
@@ -433,14 +403,9 @@
           <w:p>
             <w:proofErr w:type="spellStart"/>
             <w:r>
-              <w:t>get_</w:t>
-            </w:r>
-            <w:proofErr w:type="gramStart"/>
-            <w:r>
-              <w:t>archaeology.R</w:t>
-            </w:r>
-            <w:proofErr w:type="spellEnd"/>
-            <w:proofErr w:type="gramEnd"/>
+              <w:t>get_archaeology.R</w:t>
+            </w:r>
+            <w:proofErr w:type="spellEnd"/>
           </w:p>
         </w:tc>
       </w:tr>
@@ -481,14 +446,9 @@
           <w:p>
             <w:proofErr w:type="spellStart"/>
             <w:r>
-              <w:t>get_</w:t>
-            </w:r>
-            <w:proofErr w:type="gramStart"/>
-            <w:r>
-              <w:t>archaeology.R</w:t>
-            </w:r>
-            <w:proofErr w:type="spellEnd"/>
-            <w:proofErr w:type="gramEnd"/>
+              <w:t>get_archaeology.R</w:t>
+            </w:r>
+            <w:proofErr w:type="spellEnd"/>
           </w:p>
         </w:tc>
       </w:tr>
@@ -526,14 +486,9 @@
           <w:p>
             <w:proofErr w:type="spellStart"/>
             <w:r>
-              <w:t>get_</w:t>
-            </w:r>
-            <w:proofErr w:type="gramStart"/>
-            <w:r>
-              <w:t>archaeology.R</w:t>
-            </w:r>
-            <w:proofErr w:type="spellEnd"/>
-            <w:proofErr w:type="gramEnd"/>
+              <w:t>get_archaeology.R</w:t>
+            </w:r>
+            <w:proofErr w:type="spellEnd"/>
           </w:p>
         </w:tc>
       </w:tr>
@@ -574,14 +529,9 @@
           <w:p>
             <w:proofErr w:type="spellStart"/>
             <w:r>
-              <w:t>get_</w:t>
-            </w:r>
-            <w:proofErr w:type="gramStart"/>
-            <w:r>
-              <w:t>archaeology.R</w:t>
-            </w:r>
-            <w:proofErr w:type="spellEnd"/>
-            <w:proofErr w:type="gramEnd"/>
+              <w:t>get_archaeology.R</w:t>
+            </w:r>
+            <w:proofErr w:type="spellEnd"/>
           </w:p>
         </w:tc>
       </w:tr>
@@ -619,14 +569,9 @@
           <w:p>
             <w:proofErr w:type="spellStart"/>
             <w:r>
-              <w:t>get_</w:t>
-            </w:r>
-            <w:proofErr w:type="gramStart"/>
-            <w:r>
-              <w:t>archaeology.R</w:t>
-            </w:r>
-            <w:proofErr w:type="spellEnd"/>
-            <w:proofErr w:type="gramEnd"/>
+              <w:t>get_archaeology.R</w:t>
+            </w:r>
+            <w:proofErr w:type="spellEnd"/>
           </w:p>
         </w:tc>
       </w:tr>
@@ -667,17 +612,12 @@
           <w:p>
             <w:proofErr w:type="spellStart"/>
             <w:r>
-              <w:t>get_</w:t>
-            </w:r>
-            <w:proofErr w:type="gramStart"/>
-            <w:r>
-              <w:t>humanremains</w:t>
+              <w:t>get_humanremains</w:t>
             </w:r>
             <w:r>
               <w:t>.R</w:t>
             </w:r>
             <w:proofErr w:type="spellEnd"/>
-            <w:proofErr w:type="gramEnd"/>
           </w:p>
         </w:tc>
       </w:tr>
@@ -715,17 +655,12 @@
           <w:p>
             <w:proofErr w:type="spellStart"/>
             <w:r>
-              <w:t>get_</w:t>
-            </w:r>
-            <w:proofErr w:type="gramStart"/>
-            <w:r>
-              <w:t>paleofauna</w:t>
+              <w:t>get_paleofauna</w:t>
             </w:r>
             <w:r>
               <w:t>.R</w:t>
             </w:r>
             <w:proofErr w:type="spellEnd"/>
-            <w:proofErr w:type="gramEnd"/>
           </w:p>
         </w:tc>
       </w:tr>
@@ -766,17 +701,12 @@
           <w:p>
             <w:proofErr w:type="spellStart"/>
             <w:r>
-              <w:t>get_</w:t>
-            </w:r>
-            <w:proofErr w:type="gramStart"/>
-            <w:r>
-              <w:t>paleobotany</w:t>
+              <w:t>get_paleobotany</w:t>
             </w:r>
             <w:r>
               <w:t>.R</w:t>
             </w:r>
             <w:proofErr w:type="spellEnd"/>
-            <w:proofErr w:type="gramEnd"/>
           </w:p>
         </w:tc>
       </w:tr>
@@ -816,17 +746,12 @@
           <w:p>
             <w:proofErr w:type="spellStart"/>
             <w:r>
-              <w:t>help_</w:t>
-            </w:r>
-            <w:proofErr w:type="gramStart"/>
-            <w:r>
-              <w:t>funcs</w:t>
+              <w:t>help_funcs</w:t>
             </w:r>
             <w:r>
               <w:t>.R</w:t>
             </w:r>
             <w:proofErr w:type="spellEnd"/>
-            <w:proofErr w:type="gramEnd"/>
           </w:p>
         </w:tc>
       </w:tr>
@@ -866,17 +791,12 @@
           <w:p>
             <w:proofErr w:type="spellStart"/>
             <w:r>
-              <w:t>help_</w:t>
-            </w:r>
-            <w:proofErr w:type="gramStart"/>
-            <w:r>
-              <w:t>funcs</w:t>
+              <w:t>help_funcs</w:t>
             </w:r>
             <w:r>
               <w:t>.R</w:t>
             </w:r>
             <w:proofErr w:type="spellEnd"/>
-            <w:proofErr w:type="gramEnd"/>
           </w:p>
         </w:tc>
       </w:tr>
@@ -916,17 +836,12 @@
           <w:p>
             <w:proofErr w:type="spellStart"/>
             <w:r>
-              <w:t>help_</w:t>
-            </w:r>
-            <w:proofErr w:type="gramStart"/>
-            <w:r>
-              <w:t>funcs</w:t>
+              <w:t>help_funcs</w:t>
             </w:r>
             <w:r>
               <w:t>.R</w:t>
             </w:r>
             <w:proofErr w:type="spellEnd"/>
-            <w:proofErr w:type="gramEnd"/>
           </w:p>
         </w:tc>
       </w:tr>
@@ -966,17 +881,12 @@
           <w:p>
             <w:proofErr w:type="spellStart"/>
             <w:r>
-              <w:t>help_</w:t>
-            </w:r>
-            <w:proofErr w:type="gramStart"/>
-            <w:r>
-              <w:t>funcs</w:t>
+              <w:t>help_funcs</w:t>
             </w:r>
             <w:r>
               <w:t>.R</w:t>
             </w:r>
             <w:proofErr w:type="spellEnd"/>
-            <w:proofErr w:type="gramEnd"/>
           </w:p>
         </w:tc>
       </w:tr>
@@ -1016,17 +926,12 @@
           <w:p>
             <w:proofErr w:type="spellStart"/>
             <w:r>
-              <w:t>help_</w:t>
-            </w:r>
-            <w:proofErr w:type="gramStart"/>
-            <w:r>
-              <w:t>funcs</w:t>
+              <w:t>help_funcs</w:t>
             </w:r>
             <w:r>
               <w:t>.R</w:t>
             </w:r>
             <w:proofErr w:type="spellEnd"/>
-            <w:proofErr w:type="gramEnd"/>
           </w:p>
         </w:tc>
       </w:tr>
@@ -1066,17 +971,12 @@
           <w:p>
             <w:proofErr w:type="spellStart"/>
             <w:r>
-              <w:t>help_</w:t>
-            </w:r>
-            <w:proofErr w:type="gramStart"/>
-            <w:r>
-              <w:t>funcs</w:t>
+              <w:t>help_funcs</w:t>
             </w:r>
             <w:r>
               <w:t>.R</w:t>
             </w:r>
             <w:proofErr w:type="spellEnd"/>
-            <w:proofErr w:type="gramEnd"/>
           </w:p>
         </w:tc>
       </w:tr>
@@ -1139,19 +1039,11 @@
     <w:p>
       <w:proofErr w:type="spellStart"/>
       <w:r>
-        <w:t>use_import_</w:t>
-      </w:r>
-      <w:proofErr w:type="gramStart"/>
-      <w:r>
-        <w:t>from</w:t>
+        <w:t>use_import_from</w:t>
       </w:r>
       <w:proofErr w:type="spellEnd"/>
       <w:r>
-        <w:t>(</w:t>
-      </w:r>
-      <w:proofErr w:type="gramEnd"/>
-      <w:r>
-        <w:t>"</w:t>
+        <w:t>("</w:t>
       </w:r>
       <w:proofErr w:type="spellStart"/>
       <w:r>
@@ -1173,19 +1065,11 @@
     <w:p>
       <w:proofErr w:type="spellStart"/>
       <w:r>
-        <w:t>use_import_</w:t>
-      </w:r>
-      <w:proofErr w:type="gramStart"/>
-      <w:r>
-        <w:t>from</w:t>
+        <w:t>use_import_from</w:t>
       </w:r>
       <w:proofErr w:type="spellEnd"/>
       <w:r>
-        <w:t>(</w:t>
-      </w:r>
-      <w:proofErr w:type="gramEnd"/>
-      <w:r>
-        <w:t>"</w:t>
+        <w:t>("</w:t>
       </w:r>
       <w:proofErr w:type="spellStart"/>
       <w:r>
@@ -1200,6 +1084,30 @@
         <w:t>is.string</w:t>
       </w:r>
       <w:proofErr w:type="spellEnd"/>
+      <w:r>
+        <w:t>")</w:t>
+      </w:r>
+    </w:p>
+    <w:p>
+      <w:proofErr w:type="spellStart"/>
+      <w:r>
+        <w:t>use_import_from</w:t>
+      </w:r>
+      <w:proofErr w:type="spellEnd"/>
+      <w:r>
+        <w:t>("</w:t>
+      </w:r>
+      <w:proofErr w:type="spellStart"/>
+      <w:r>
+        <w:t>utils</w:t>
+      </w:r>
+      <w:proofErr w:type="spellEnd"/>
+      <w:r>
+        <w:t>", "</w:t>
+      </w:r>
+      <w:r>
+        <w:t>read.csv</w:t>
+      </w:r>
       <w:r>
         <w:t>")</w:t>
       </w:r>

</xml_diff>